<commit_message>
Trying to figure out latex template things
</commit_message>
<xml_diff>
--- a/output.docx
+++ b/output.docx
@@ -32,6 +32,38 @@
       </w:r>
       <w:r>
         <w:t xml:space="preserve">test</w:t>
+      </w:r>
+    </w:p>
+    <w:p>
+      <w:pPr>
+        <w:pStyle w:val="Subtitle"/>
+      </w:pPr>
+      <w:r>
+        <w:t xml:space="preserve">An</w:t>
+      </w:r>
+      <w:r>
+        <w:t xml:space="preserve"> </w:t>
+      </w:r>
+      <w:r>
+        <w:t xml:space="preserve">example</w:t>
+      </w:r>
+      <w:r>
+        <w:t xml:space="preserve"> </w:t>
+      </w:r>
+      <w:r>
+        <w:t xml:space="preserve">document</w:t>
+      </w:r>
+      <w:r>
+        <w:t xml:space="preserve"> </w:t>
+      </w:r>
+      <w:r>
+        <w:t xml:space="preserve">using</w:t>
+      </w:r>
+      <w:r>
+        <w:t xml:space="preserve"> </w:t>
+      </w:r>
+      <w:r>
+        <w:t xml:space="preserve">Markdown</w:t>
       </w:r>
     </w:p>
     <w:p>

</xml_diff>